<commit_message>
beo ot change at file named testing1
</commit_message>
<xml_diff>
--- a/Testing1.docx
+++ b/Testing1.docx
@@ -4,10 +4,56 @@
   <w:body>
     <w:p>
       <w:r>
-        <w:t>Nguyen Thi Huynh Nhu</w:t>
+        <w:t xml:space="preserve">Nguyen </w:t>
+      </w:r>
+      <w:proofErr w:type="spellStart"/>
+      <w:r>
+        <w:t>Thi</w:t>
+      </w:r>
+      <w:proofErr w:type="spellEnd"/>
+      <w:r>
+        <w:t xml:space="preserve"> Huynh </w:t>
+      </w:r>
+      <w:proofErr w:type="spellStart"/>
+      <w:r>
+        <w:t>Nhu</w:t>
+      </w:r>
+      <w:proofErr w:type="spellEnd"/>
+    </w:p>
+    <w:p>
+      <w:pPr>
+        <w:rPr>
+          <w:b/>
+          <w:color w:val="FF0000"/>
+        </w:rPr>
+      </w:pPr>
+      <w:proofErr w:type="spellStart"/>
+      <w:r>
+        <w:rPr>
+          <w:b/>
+          <w:color w:val="FF0000"/>
+        </w:rPr>
+        <w:t>Beo</w:t>
+      </w:r>
+      <w:proofErr w:type="spellEnd"/>
+      <w:r>
+        <w:rPr>
+          <w:b/>
+          <w:color w:val="FF0000"/>
+        </w:rPr>
+        <w:t xml:space="preserve"> </w:t>
+      </w:r>
+      <w:proofErr w:type="spellStart"/>
+      <w:r>
+        <w:rPr>
+          <w:b/>
+          <w:color w:val="FF0000"/>
+        </w:rPr>
+        <w:t>ojtttttttt</w:t>
       </w:r>
       <w:bookmarkStart w:id="0" w:name="_GoBack"/>
       <w:bookmarkEnd w:id="0"/>
+      <w:proofErr w:type="spellEnd"/>
     </w:p>
     <w:sectPr>
       <w:pgSz w:w="12240" w:h="15840"/>

</xml_diff>